<commit_message>
AUTO FROM WORK 27.09.2022 10:20:25,92
</commit_message>
<xml_diff>
--- a/ZAMER/Win32/Release/REPORT/283.docx
+++ b/ZAMER/Win32/Release/REPORT/283.docx
@@ -69,7 +69,7 @@
           <w:sz w:val="28"/>
           <w:lang w:val="en-US"/>
         </w:rPr>
-        <w:t>22.09.2022</w:t>
+        <w:t>27.09.2022</w:t>
       </w:r>
       <w:r>
         <w:rPr>
@@ -133,6 +133,7 @@
         <w:spacing w:line="360" w:lineRule="auto"/>
         <w:rPr>
           <w:sz w:val="28"/>
+          <w:lang w:val="en-US"/>
         </w:rPr>
       </w:pPr>
       <w:r>
@@ -145,12 +146,14 @@
       <w:r>
         <w:rPr>
           <w:sz w:val="28"/>
+          <w:lang w:val="en-US"/>
         </w:rPr>
         <w:t>=</w:t>
       </w:r>
       <w:r>
         <w:rPr>
           <w:sz w:val="28"/>
+          <w:lang w:val="en-US"/>
         </w:rPr>
         <w:t xml:space="preserve"> </w:t>
       </w:r>
@@ -164,6 +167,7 @@
       <w:r>
         <w:rPr>
           <w:sz w:val="28"/>
+          <w:lang w:val="en-US"/>
         </w:rPr>
         <w:t xml:space="preserve"> </w:t>
       </w:r>
@@ -176,6 +180,7 @@
       <w:r>
         <w:rPr>
           <w:sz w:val="28"/>
+          <w:lang w:val="en-US"/>
         </w:rPr>
         <w:tab/>
       </w:r>
@@ -189,24 +194,28 @@
       <w:r>
         <w:rPr>
           <w:sz w:val="28"/>
+          <w:lang w:val="en-US"/>
         </w:rPr>
         <w:t>2</w:t>
       </w:r>
       <w:r>
         <w:rPr>
           <w:sz w:val="28"/>
+          <w:lang w:val="en-US"/>
         </w:rPr>
         <w:t>=</w:t>
       </w:r>
       <w:r>
         <w:rPr>
           <w:sz w:val="28"/>
+          <w:lang w:val="en-US"/>
         </w:rPr>
         <w:t xml:space="preserve"> </w:t>
       </w:r>
       <w:r>
         <w:rPr>
           <w:sz w:val="28"/>
+          <w:lang w:val="en-US"/>
         </w:rPr>
         <w:t xml:space="preserve"> </w:t>
       </w:r>
@@ -220,6 +229,7 @@
       <w:r>
         <w:rPr>
           <w:sz w:val="28"/>
+          <w:lang w:val="en-US"/>
         </w:rPr>
         <w:t xml:space="preserve"> </w:t>
       </w:r>
@@ -232,6 +242,7 @@
       <w:r>
         <w:rPr>
           <w:sz w:val="28"/>
+          <w:lang w:val="en-US"/>
         </w:rPr>
         <w:tab/>
         <w:t>2</w:t>
@@ -246,24 +257,28 @@
       <w:r>
         <w:rPr>
           <w:sz w:val="28"/>
+          <w:lang w:val="en-US"/>
         </w:rPr>
         <w:t>=</w:t>
       </w:r>
       <w:r>
         <w:rPr>
           <w:sz w:val="28"/>
+          <w:lang w:val="en-US"/>
         </w:rPr>
         <w:t xml:space="preserve"> </w:t>
       </w:r>
       <w:r>
         <w:rPr>
           <w:sz w:val="28"/>
+          <w:lang w:val="en-US"/>
         </w:rPr>
         <w:t>__________</w:t>
       </w:r>
       <w:r>
         <w:rPr>
           <w:sz w:val="28"/>
+          <w:lang w:val="en-US"/>
         </w:rPr>
         <w:tab/>
       </w:r>
@@ -271,7 +286,27 @@
         <w:rPr>
           <w:sz w:val="28"/>
         </w:rPr>
-        <w:t xml:space="preserve">Соединение фаз </w:t>
+        <w:t>Соединение</w:t>
+      </w:r>
+      <w:r>
+        <w:rPr>
+          <w:sz w:val="28"/>
+          <w:lang w:val="en-US"/>
+        </w:rPr>
+        <w:t xml:space="preserve"> </w:t>
+      </w:r>
+      <w:r>
+        <w:rPr>
+          <w:sz w:val="28"/>
+        </w:rPr>
+        <w:t>фаз</w:t>
+      </w:r>
+      <w:r>
+        <w:rPr>
+          <w:sz w:val="28"/>
+          <w:lang w:val="en-US"/>
+        </w:rPr>
+        <w:t xml:space="preserve"> </w:t>
       </w:r>
       <w:r>
         <w:rPr>
@@ -634,7 +669,34 @@
               <w:rPr>
                 <w:sz w:val="28"/>
               </w:rPr>
-              <w:t xml:space="preserve"> не более 2,0 В____  </w:t>
+              <w:t xml:space="preserve"> не более 2,0 В</w:t>
+            </w:r>
+            <w:r>
+              <w:rPr>
+                <w:sz w:val="28"/>
+              </w:rPr>
+              <w:t xml:space="preserve"> </w:t>
+            </w:r>
+            <w:r>
+              <w:rPr>
+                <w:sz w:val="28"/>
+                <w:u w:val="single"/>
+                <w:lang w:val="en-US"/>
+              </w:rPr>
+              <w:t>22</w:t>
+            </w:r>
+            <w:r>
+              <w:rPr>
+                <w:sz w:val="28"/>
+                <w:u w:val="single"/>
+              </w:rPr>
+              <w:t xml:space="preserve"> </w:t>
+            </w:r>
+            <w:r>
+              <w:rPr>
+                <w:sz w:val="28"/>
+              </w:rPr>
+              <w:t xml:space="preserve"> </w:t>
             </w:r>
           </w:p>
         </w:tc>
@@ -1378,7 +1440,7 @@
               <w:rPr>
                 <w:sz w:val="28"/>
               </w:rPr>
-              <w:t>12</w:t>
+              <w:t>501</w:t>
             </w:r>
           </w:p>
         </w:tc>
@@ -1405,7 +1467,7 @@
               <w:rPr>
                 <w:sz w:val="28"/>
               </w:rPr>
-              <w:t>11</w:t>
+              <w:t>502</w:t>
             </w:r>
           </w:p>
         </w:tc>
@@ -2349,16 +2411,17 @@
               <w:jc w:val="center"/>
               <w:rPr>
                 <w:sz w:val="28"/>
+                <w:u w:val="single"/>
+                <w:lang w:val="en-US"/>
               </w:rPr>
             </w:pPr>
             <w:r>
               <w:rPr>
                 <w:b/>
-              </w:rPr>
-              <w:t>______</w:t>
-            </w:r>
-            <w:r>
-              <w:t>выдержал</w:t>
+                <w:u w:val="single"/>
+                <w:lang w:val="en-US"/>
+              </w:rPr>
+              <w:t>НЕ ИСПЫТЫВАЛОСЬ</w:t>
             </w:r>
           </w:p>
         </w:tc>
@@ -4644,7 +4707,7 @@
                 <w:sz w:val="28"/>
                 <w:lang w:val="en-US"/>
               </w:rPr>
-              <w:t>7,0223</w:t>
+              <w:t>7,006</w:t>
             </w:r>
           </w:p>
         </w:tc>
@@ -4670,7 +4733,7 @@
                 <w:sz w:val="28"/>
                 <w:lang w:val="en-US"/>
               </w:rPr>
-              <w:t>1,4632</w:t>
+              <w:t>1,4765</w:t>
             </w:r>
           </w:p>
         </w:tc>
@@ -4696,7 +4759,7 @@
                 <w:sz w:val="28"/>
                 <w:lang w:val="en-US"/>
               </w:rPr>
-              <w:t>594,0255</w:t>
+              <w:t>547,716</w:t>
             </w:r>
           </w:p>
         </w:tc>
@@ -4721,7 +4784,7 @@
                 <w:sz w:val="28"/>
                 <w:lang w:val="en-US"/>
               </w:rPr>
-              <w:t>189,7482</w:t>
+              <w:t>35,8586</w:t>
             </w:r>
           </w:p>
         </w:tc>
@@ -4773,7 +4836,7 @@
                 <w:sz w:val="28"/>
                 <w:lang w:val="en-US"/>
               </w:rPr>
-              <w:t>7,0324</w:t>
+              <w:t>7,0223</w:t>
             </w:r>
           </w:p>
         </w:tc>
@@ -4799,7 +4862,7 @@
                 <w:sz w:val="28"/>
                 <w:lang w:val="en-US"/>
               </w:rPr>
-              <w:t>1,46</w:t>
+              <w:t>1,4632</w:t>
             </w:r>
           </w:p>
         </w:tc>
@@ -4825,7 +4888,7 @@
                 <w:sz w:val="28"/>
                 <w:lang w:val="en-US"/>
               </w:rPr>
-              <w:t>666,3596</w:t>
+              <w:t>594,0255</w:t>
             </w:r>
           </w:p>
         </w:tc>
@@ -4850,7 +4913,7 @@
                 <w:sz w:val="28"/>
                 <w:lang w:val="en-US"/>
               </w:rPr>
-              <w:t>-250,0228</w:t>
+              <w:t>189,7482</w:t>
             </w:r>
           </w:p>
         </w:tc>
@@ -4902,7 +4965,7 @@
                 <w:sz w:val="28"/>
                 <w:lang w:val="en-US"/>
               </w:rPr>
-              <w:t>7,0014</w:t>
+              <w:t>6,9819</w:t>
             </w:r>
           </w:p>
         </w:tc>
@@ -4928,7 +4991,7 @@
                 <w:sz w:val="28"/>
                 <w:lang w:val="en-US"/>
               </w:rPr>
-              <w:t>1,3933</w:t>
+              <w:t>1,4514</w:t>
             </w:r>
           </w:p>
         </w:tc>
@@ -4954,7 +5017,7 @@
                 <w:sz w:val="28"/>
                 <w:lang w:val="en-US"/>
               </w:rPr>
-              <w:t>452,159</w:t>
+              <w:t>254,5639</w:t>
             </w:r>
           </w:p>
         </w:tc>
@@ -4979,7 +5042,7 @@
                 <w:sz w:val="28"/>
                 <w:lang w:val="en-US"/>
               </w:rPr>
-              <w:t>244,0884</w:t>
+              <w:t>-6,708</w:t>
             </w:r>
           </w:p>
         </w:tc>
@@ -5031,7 +5094,7 @@
                 <w:sz w:val="28"/>
                 <w:lang w:val="en-US"/>
               </w:rPr>
-              <w:t>6,9876</w:t>
+              <w:t>7,0324</w:t>
             </w:r>
           </w:p>
         </w:tc>
@@ -5057,7 +5120,7 @@
                 <w:sz w:val="28"/>
                 <w:lang w:val="en-US"/>
               </w:rPr>
-              <w:t>1,4797</w:t>
+              <w:t>1,46</w:t>
             </w:r>
           </w:p>
         </w:tc>
@@ -5083,7 +5146,7 @@
                 <w:sz w:val="28"/>
                 <w:lang w:val="en-US"/>
               </w:rPr>
-              <w:t>309,1174</w:t>
+              <w:t>666,3596</w:t>
             </w:r>
           </w:p>
         </w:tc>
@@ -5108,7 +5171,7 @@
                 <w:sz w:val="28"/>
                 <w:lang w:val="en-US"/>
               </w:rPr>
-              <w:t>-198,5965</w:t>
+              <w:t>-250,0228</w:t>
             </w:r>
           </w:p>
         </w:tc>
@@ -9812,7 +9875,7 @@
 </file>
 
 <file path=customXml/itemProps1.xml><?xml version="1.0" encoding="utf-8"?>
-<ds:datastoreItem xmlns:ds="http://schemas.openxmlformats.org/officeDocument/2006/customXml" ds:itemID="{08F7E61E-B740-48B9-A03C-A3C95B911975}">
+<ds:datastoreItem xmlns:ds="http://schemas.openxmlformats.org/officeDocument/2006/customXml" ds:itemID="{3B2E5DC5-41B7-4A6A-A017-297508497305}">
   <ds:schemaRefs>
     <ds:schemaRef ds:uri="http://schemas.openxmlformats.org/officeDocument/2006/bibliography"/>
   </ds:schemaRefs>

</xml_diff>

<commit_message>
AUTO FROM WORK 28.09.2022 12:33:58,31
</commit_message>
<xml_diff>
--- a/ZAMER/Win32/Release/REPORT/283.docx
+++ b/ZAMER/Win32/Release/REPORT/283.docx
@@ -69,7 +69,7 @@
           <w:sz w:val="28"/>
           <w:lang w:val="en-US"/>
         </w:rPr>
-        <w:t>27.09.2022</w:t>
+        <w:t>28.09.2022</w:t>
       </w:r>
       <w:r>
         <w:rPr>
@@ -1783,7 +1783,7 @@
                 <w:sz w:val="28"/>
                 <w:lang w:val="en-US"/>
               </w:rPr>
-              <w:t>7,022</w:t>
+              <w:t>7,011</w:t>
             </w:r>
           </w:p>
         </w:tc>
@@ -1810,7 +1810,7 @@
                 <w:sz w:val="28"/>
                 <w:lang w:val="en-US"/>
               </w:rPr>
-              <w:t>1,38</w:t>
+              <w:t>1,45</w:t>
             </w:r>
           </w:p>
         </w:tc>
@@ -2119,7 +2119,7 @@
                 <w:sz w:val="28"/>
                 <w:lang w:val="en-US"/>
               </w:rPr>
-              <w:t>7,002</w:t>
+              <w:t>7,008</w:t>
             </w:r>
           </w:p>
         </w:tc>
@@ -2146,7 +2146,7 @@
                 <w:sz w:val="28"/>
                 <w:lang w:val="en-US"/>
               </w:rPr>
-              <w:t>1,48</w:t>
+              <w:t>1,4</w:t>
             </w:r>
           </w:p>
         </w:tc>
@@ -2299,7 +2299,7 @@
                 <w:sz w:val="28"/>
                 <w:lang w:val="en-US"/>
               </w:rPr>
-              <w:t>494,6</w:t>
+              <w:t>494,8</w:t>
             </w:r>
           </w:p>
         </w:tc>
@@ -2326,7 +2326,7 @@
                 <w:sz w:val="28"/>
                 <w:lang w:val="en-US"/>
               </w:rPr>
-              <w:t>7,016</w:t>
+              <w:t>6,993</w:t>
             </w:r>
           </w:p>
         </w:tc>
@@ -2353,7 +2353,7 @@
                 <w:sz w:val="28"/>
                 <w:lang w:val="en-US"/>
               </w:rPr>
-              <w:t>1,51</w:t>
+              <w:t>1,42</w:t>
             </w:r>
           </w:p>
         </w:tc>
@@ -2421,7 +2421,7 @@
                 <w:u w:val="single"/>
                 <w:lang w:val="en-US"/>
               </w:rPr>
-              <w:t>НЕ ИСПЫТЫВАЛОСЬ</w:t>
+              <w:t>НЕ ПРОВОДИЛОСЬ</w:t>
             </w:r>
           </w:p>
         </w:tc>
@@ -2472,6 +2472,13 @@
                 <w:lang w:val="en-US"/>
               </w:rPr>
             </w:pPr>
+            <w:r>
+              <w:rPr>
+                <w:sz w:val="28"/>
+                <w:lang w:val="en-US"/>
+              </w:rPr>
+              <w:t>494,5</w:t>
+            </w:r>
           </w:p>
         </w:tc>
         <w:tc>
@@ -2492,6 +2499,13 @@
                 <w:lang w:val="en-US"/>
               </w:rPr>
             </w:pPr>
+            <w:r>
+              <w:rPr>
+                <w:sz w:val="28"/>
+                <w:lang w:val="en-US"/>
+              </w:rPr>
+              <w:t>6,995</w:t>
+            </w:r>
           </w:p>
         </w:tc>
         <w:tc>
@@ -2512,6 +2526,13 @@
                 <w:lang w:val="en-US"/>
               </w:rPr>
             </w:pPr>
+            <w:r>
+              <w:rPr>
+                <w:sz w:val="28"/>
+                <w:lang w:val="en-US"/>
+              </w:rPr>
+              <w:t>1,52</w:t>
+            </w:r>
           </w:p>
         </w:tc>
         <w:tc>
@@ -2619,6 +2640,13 @@
                 <w:lang w:val="en-US"/>
               </w:rPr>
             </w:pPr>
+            <w:r>
+              <w:rPr>
+                <w:sz w:val="28"/>
+                <w:lang w:val="en-US"/>
+              </w:rPr>
+              <w:t>494,9</w:t>
+            </w:r>
           </w:p>
         </w:tc>
         <w:tc>
@@ -2639,6 +2667,13 @@
                 <w:lang w:val="en-US"/>
               </w:rPr>
             </w:pPr>
+            <w:r>
+              <w:rPr>
+                <w:sz w:val="28"/>
+                <w:lang w:val="en-US"/>
+              </w:rPr>
+              <w:t>7,007</w:t>
+            </w:r>
           </w:p>
         </w:tc>
         <w:tc>
@@ -2659,6 +2694,13 @@
                 <w:lang w:val="en-US"/>
               </w:rPr>
             </w:pPr>
+            <w:r>
+              <w:rPr>
+                <w:sz w:val="28"/>
+                <w:lang w:val="en-US"/>
+              </w:rPr>
+              <w:t>1,5</w:t>
+            </w:r>
           </w:p>
         </w:tc>
         <w:tc>
@@ -2766,6 +2808,13 @@
                 <w:lang w:val="en-US"/>
               </w:rPr>
             </w:pPr>
+            <w:r>
+              <w:rPr>
+                <w:sz w:val="28"/>
+                <w:lang w:val="en-US"/>
+              </w:rPr>
+              <w:t>494,6</w:t>
+            </w:r>
           </w:p>
         </w:tc>
         <w:tc>
@@ -2786,6 +2835,13 @@
                 <w:lang w:val="en-US"/>
               </w:rPr>
             </w:pPr>
+            <w:r>
+              <w:rPr>
+                <w:sz w:val="28"/>
+                <w:lang w:val="en-US"/>
+              </w:rPr>
+              <w:t>7,016</w:t>
+            </w:r>
           </w:p>
         </w:tc>
         <w:tc>
@@ -2806,6 +2862,13 @@
                 <w:lang w:val="en-US"/>
               </w:rPr>
             </w:pPr>
+            <w:r>
+              <w:rPr>
+                <w:sz w:val="28"/>
+                <w:lang w:val="en-US"/>
+              </w:rPr>
+              <w:t>1,51</w:t>
+            </w:r>
           </w:p>
         </w:tc>
         <w:tc>
@@ -2912,6 +2975,13 @@
                 <w:lang w:val="en-US"/>
               </w:rPr>
             </w:pPr>
+            <w:r>
+              <w:rPr>
+                <w:sz w:val="28"/>
+                <w:lang w:val="en-US"/>
+              </w:rPr>
+              <w:t>494,9</w:t>
+            </w:r>
           </w:p>
         </w:tc>
         <w:tc>
@@ -2932,6 +3002,13 @@
                 <w:lang w:val="en-US"/>
               </w:rPr>
             </w:pPr>
+            <w:r>
+              <w:rPr>
+                <w:sz w:val="28"/>
+                <w:lang w:val="en-US"/>
+              </w:rPr>
+              <w:t>6,998</w:t>
+            </w:r>
           </w:p>
         </w:tc>
         <w:tc>
@@ -2952,6 +3029,13 @@
                 <w:lang w:val="en-US"/>
               </w:rPr>
             </w:pPr>
+            <w:r>
+              <w:rPr>
+                <w:sz w:val="28"/>
+                <w:lang w:val="en-US"/>
+              </w:rPr>
+              <w:t>1,54</w:t>
+            </w:r>
           </w:p>
         </w:tc>
         <w:tc>
@@ -3058,6 +3142,13 @@
                 <w:lang w:val="en-US"/>
               </w:rPr>
             </w:pPr>
+            <w:r>
+              <w:rPr>
+                <w:sz w:val="28"/>
+                <w:lang w:val="en-US"/>
+              </w:rPr>
+              <w:t>494,7</w:t>
+            </w:r>
           </w:p>
         </w:tc>
         <w:tc>
@@ -3078,6 +3169,13 @@
                 <w:lang w:val="en-US"/>
               </w:rPr>
             </w:pPr>
+            <w:r>
+              <w:rPr>
+                <w:sz w:val="28"/>
+                <w:lang w:val="en-US"/>
+              </w:rPr>
+              <w:t>7,033</w:t>
+            </w:r>
           </w:p>
         </w:tc>
         <w:tc>
@@ -3098,6 +3196,13 @@
                 <w:lang w:val="en-US"/>
               </w:rPr>
             </w:pPr>
+            <w:r>
+              <w:rPr>
+                <w:sz w:val="28"/>
+                <w:lang w:val="en-US"/>
+              </w:rPr>
+              <w:t>1,46</w:t>
+            </w:r>
           </w:p>
         </w:tc>
         <w:tc>
@@ -3210,6 +3315,13 @@
                 <w:lang w:val="en-US"/>
               </w:rPr>
             </w:pPr>
+            <w:r>
+              <w:rPr>
+                <w:sz w:val="28"/>
+                <w:lang w:val="en-US"/>
+              </w:rPr>
+              <w:t>494,6</w:t>
+            </w:r>
           </w:p>
         </w:tc>
         <w:tc>
@@ -3230,6 +3342,13 @@
                 <w:lang w:val="en-US"/>
               </w:rPr>
             </w:pPr>
+            <w:r>
+              <w:rPr>
+                <w:sz w:val="28"/>
+                <w:lang w:val="en-US"/>
+              </w:rPr>
+              <w:t>7,017</w:t>
+            </w:r>
           </w:p>
         </w:tc>
         <w:tc>
@@ -3250,6 +3369,13 @@
                 <w:lang w:val="en-US"/>
               </w:rPr>
             </w:pPr>
+            <w:r>
+              <w:rPr>
+                <w:sz w:val="28"/>
+                <w:lang w:val="en-US"/>
+              </w:rPr>
+              <w:t>1,43</w:t>
+            </w:r>
           </w:p>
         </w:tc>
         <w:tc>
@@ -8595,13 +8721,31 @@
           <w:sz w:val="28"/>
           <w:szCs w:val="28"/>
         </w:rPr>
-        <w:t>______________</w:t>
+        <w:t xml:space="preserve"> </w:t>
       </w:r>
       <w:r>
         <w:rPr>
           <w:b/>
           <w:sz w:val="28"/>
           <w:szCs w:val="28"/>
+          <w:u w:val="single"/>
+          <w:lang w:val="en-US"/>
+        </w:rPr>
+        <w:t>380</w:t>
+      </w:r>
+      <w:r>
+        <w:rPr>
+          <w:b/>
+          <w:sz w:val="28"/>
+          <w:szCs w:val="28"/>
+        </w:rPr>
+        <w:t xml:space="preserve"> </w:t>
+      </w:r>
+      <w:r>
+        <w:rPr>
+          <w:b/>
+          <w:sz w:val="28"/>
+          <w:szCs w:val="28"/>
         </w:rPr>
         <w:t>В</w:t>
       </w:r>
@@ -8626,17 +8770,10 @@
           <w:b/>
           <w:sz w:val="28"/>
           <w:szCs w:val="28"/>
+          <w:u w:val="single"/>
           <w:lang w:val="en-US"/>
         </w:rPr>
-        <w:t>ДА</w:t>
-      </w:r>
-      <w:r>
-        <w:rPr>
-          <w:b/>
-          <w:sz w:val="28"/>
-          <w:szCs w:val="28"/>
-        </w:rPr>
-        <w:t xml:space="preserve"> выдержал</w:t>
+        <w:t>ВЫДЕРЖАЛ</w:t>
       </w:r>
       <w:r>
         <w:rPr>
@@ -8750,17 +8887,10 @@
           <w:b/>
           <w:sz w:val="28"/>
           <w:szCs w:val="28"/>
+          <w:u w:val="single"/>
           <w:lang w:val="en-US"/>
         </w:rPr>
-        <w:t>НЕТ</w:t>
-      </w:r>
-      <w:r>
-        <w:rPr>
-          <w:b/>
-          <w:sz w:val="28"/>
-          <w:szCs w:val="28"/>
-        </w:rPr>
-        <w:t xml:space="preserve"> выдержал</w:t>
+        <w:t>НЕ ВЫДЕРЖАЛ</w:t>
       </w:r>
       <w:r>
         <w:rPr>
@@ -8792,9 +8922,10 @@
           <w:b/>
           <w:sz w:val="28"/>
           <w:szCs w:val="28"/>
+          <w:u w:val="single"/>
           <w:lang w:val="en-US"/>
         </w:rPr>
-        <w:t>ДА</w:t>
+        <w:t>НЕ ПРОВОДИЛОСЬ</w:t>
       </w:r>
       <w:r>
         <w:rPr>
@@ -8802,7 +8933,7 @@
           <w:sz w:val="28"/>
           <w:szCs w:val="28"/>
         </w:rPr>
-        <w:t xml:space="preserve"> выдержал</w:t>
+        <w:t xml:space="preserve"> </w:t>
       </w:r>
       <w:r>
         <w:rPr>
@@ -8810,7 +8941,7 @@
           <w:sz w:val="28"/>
           <w:szCs w:val="28"/>
         </w:rPr>
-        <w:t xml:space="preserve"> (Rизол</w:t>
+        <w:t>(Rизол</w:t>
       </w:r>
       <w:r>
         <w:rPr>
@@ -8825,9 +8956,10 @@
           <w:b/>
           <w:sz w:val="28"/>
           <w:szCs w:val="28"/>
+          <w:u w:val="single"/>
           <w:lang w:val="en-US"/>
         </w:rPr>
-        <w:t>НЕТ</w:t>
+        <w:t>ВЫДЕРЖАЛ</w:t>
       </w:r>
       <w:r>
         <w:rPr>
@@ -8843,7 +8975,7 @@
           <w:sz w:val="28"/>
           <w:szCs w:val="28"/>
         </w:rPr>
-        <w:t>норм)</w:t>
+        <w:t>)</w:t>
       </w:r>
     </w:p>
     <w:p>
@@ -8868,7 +9000,77 @@
           <w:sz w:val="28"/>
           <w:szCs w:val="28"/>
         </w:rPr>
-        <w:t>:Работоспособность: 0,74</w:t>
+        <w:t xml:space="preserve">:Работоспособность: </w:t>
+      </w:r>
+      <w:r>
+        <w:rPr>
+          <w:b/>
+          <w:sz w:val="28"/>
+          <w:szCs w:val="28"/>
+          <w:u w:val="single"/>
+        </w:rPr>
+        <w:t>0,74</w:t>
+      </w:r>
+      <w:r>
+        <w:rPr>
+          <w:b/>
+          <w:sz w:val="28"/>
+          <w:szCs w:val="28"/>
+          <w:u w:val="single"/>
+          <w:lang w:val="en-US"/>
+        </w:rPr>
+        <w:t>U</w:t>
+      </w:r>
+      <w:r>
+        <w:rPr>
+          <w:b/>
+          <w:sz w:val="28"/>
+          <w:szCs w:val="28"/>
+          <w:u w:val="single"/>
+        </w:rPr>
+        <w:t>н</w:t>
+      </w:r>
+      <w:r>
+        <w:rPr>
+          <w:b/>
+          <w:sz w:val="28"/>
+          <w:szCs w:val="28"/>
+        </w:rPr>
+        <w:t xml:space="preserve"> </w:t>
+      </w:r>
+      <w:r>
+        <w:rPr>
+          <w:b/>
+          <w:sz w:val="28"/>
+          <w:szCs w:val="28"/>
+        </w:rPr>
+        <w:t>(Мном) 15с</w:t>
+      </w:r>
+      <w:r>
+        <w:rPr>
+          <w:b/>
+          <w:sz w:val="28"/>
+          <w:szCs w:val="28"/>
+        </w:rPr>
+        <w:t xml:space="preserve"> </w:t>
+      </w:r>
+      <w:r>
+        <w:rPr>
+          <w:b/>
+          <w:sz w:val="28"/>
+          <w:szCs w:val="28"/>
+          <w:u w:val="single"/>
+          <w:lang w:val="en-US"/>
+        </w:rPr>
+        <w:t>НЕ ВЫДЕРЖАЛ</w:t>
+      </w:r>
+      <w:r>
+        <w:rPr>
+          <w:b/>
+          <w:sz w:val="28"/>
+          <w:szCs w:val="28"/>
+        </w:rPr>
+        <w:t>, 1,13</w:t>
       </w:r>
       <w:r>
         <w:rPr>
@@ -8908,9 +9110,10 @@
           <w:b/>
           <w:sz w:val="28"/>
           <w:szCs w:val="28"/>
+          <w:u w:val="single"/>
           <w:lang w:val="en-US"/>
         </w:rPr>
-        <w:t>ДА</w:t>
+        <w:t>НЕ ПРОВОДИЛОСЬ</w:t>
       </w:r>
       <w:r>
         <w:rPr>
@@ -8919,144 +9122,70 @@
           <w:szCs w:val="28"/>
         </w:rPr>
         <w:t xml:space="preserve"> </w:t>
-      </w:r>
-      <w:r>
-        <w:rPr>
-          <w:b/>
-          <w:sz w:val="28"/>
-          <w:szCs w:val="28"/>
-        </w:rPr>
-        <w:t>выдержал</w:t>
-      </w:r>
-      <w:r>
-        <w:rPr>
-          <w:b/>
-          <w:sz w:val="28"/>
-          <w:szCs w:val="28"/>
-        </w:rPr>
-        <w:t>, 1,13</w:t>
-      </w:r>
-      <w:r>
-        <w:rPr>
-          <w:b/>
-          <w:sz w:val="28"/>
-          <w:szCs w:val="28"/>
-          <w:lang w:val="en-US"/>
-        </w:rPr>
-        <w:t>U</w:t>
-      </w:r>
-      <w:r>
-        <w:rPr>
-          <w:b/>
-          <w:sz w:val="28"/>
-          <w:szCs w:val="28"/>
-        </w:rPr>
-        <w:t>н</w:t>
-      </w:r>
-      <w:r>
-        <w:rPr>
-          <w:b/>
-          <w:sz w:val="28"/>
-          <w:szCs w:val="28"/>
-        </w:rPr>
-        <w:t>(Мном) 15с</w:t>
-      </w:r>
-      <w:r>
-        <w:rPr>
-          <w:b/>
-          <w:sz w:val="28"/>
-          <w:szCs w:val="28"/>
-        </w:rPr>
-        <w:t xml:space="preserve"> </w:t>
-      </w:r>
-      <w:r>
-        <w:rPr>
-          <w:b/>
-          <w:sz w:val="28"/>
-          <w:szCs w:val="28"/>
-          <w:lang w:val="en-US"/>
-        </w:rPr>
-        <w:t>u</w:t>
-      </w:r>
-      <w:r>
-        <w:rPr>
-          <w:b/>
-          <w:sz w:val="28"/>
-          <w:szCs w:val="28"/>
-        </w:rPr>
-        <w:t>НЕТ</w:t>
-      </w:r>
-      <w:r>
-        <w:rPr>
-          <w:b/>
-          <w:sz w:val="28"/>
-          <w:szCs w:val="28"/>
-        </w:rPr>
-        <w:t xml:space="preserve"> выдержал</w:t>
       </w:r>
     </w:p>
     <w:p>
-      <w:pPr>
+      <w:r>
         <w:rPr>
           <w:b/>
           <w:sz w:val="28"/>
           <w:szCs w:val="28"/>
         </w:rPr>
-      </w:pPr>
+        <w:t xml:space="preserve">Масса </w:t>
+      </w:r>
       <w:r>
         <w:rPr>
           <w:b/>
           <w:sz w:val="28"/>
           <w:szCs w:val="28"/>
-        </w:rPr>
-        <w:t xml:space="preserve">Масса </w:t>
+          <w:u w:val="single"/>
+          <w:lang w:val="en-US"/>
+        </w:rPr>
+        <w:t>10</w:t>
       </w:r>
       <w:r>
         <w:rPr>
           <w:b/>
           <w:sz w:val="28"/>
           <w:szCs w:val="28"/>
+        </w:rPr>
+        <w:t xml:space="preserve"> кг</w:t>
+      </w:r>
+      <w:r>
+        <w:rPr>
+          <w:b/>
+          <w:sz w:val="28"/>
+          <w:szCs w:val="28"/>
+        </w:rPr>
+        <w:t xml:space="preserve">  </w:t>
+      </w:r>
+      <w:r>
+        <w:t>Испытатель</w:t>
+      </w:r>
+      <w:r>
+        <w:t>:</w:t>
+      </w:r>
+      <w:r>
+        <w:t xml:space="preserve"> </w:t>
+      </w:r>
+      <w:r>
+        <w:t>_____________</w:t>
+      </w:r>
+      <w:r>
+        <w:t>_______</w:t>
+      </w:r>
+      <w:r>
+        <w:t>_</w:t>
+      </w:r>
+      <w:r>
+        <w:t>(</w:t>
+      </w:r>
+      <w:r>
+        <w:rPr>
+          <w:u w:val="single"/>
           <w:lang w:val="en-US"/>
         </w:rPr>
-        <w:t>12</w:t>
-      </w:r>
-      <w:r>
-        <w:rPr>
-          <w:b/>
-          <w:sz w:val="28"/>
-          <w:szCs w:val="28"/>
-        </w:rPr>
-        <w:t xml:space="preserve"> кг</w:t>
-      </w:r>
-    </w:p>
-    <w:p>
-      <w:pPr>
-        <w:spacing w:before="240"/>
-      </w:pPr>
-      <w:r>
-        <w:lastRenderedPageBreak/>
-        <w:t>Испытатель</w:t>
-      </w:r>
-      <w:r>
-        <w:t>:</w:t>
-      </w:r>
-      <w:r>
-        <w:t xml:space="preserve"> </w:t>
-      </w:r>
-      <w:r>
-        <w:t>_____________</w:t>
-      </w:r>
-      <w:r>
-        <w:t>_______</w:t>
-      </w:r>
-      <w:r>
-        <w:t>_</w:t>
-      </w:r>
-      <w:r>
-        <w:t>(________________</w:t>
-      </w:r>
-      <w:r>
-        <w:t>_______________</w:t>
+        <w:t>Иванов А. А.</w:t>
       </w:r>
       <w:r>
         <w:t>)</w:t>
@@ -9875,7 +10004,7 @@
 </file>
 
 <file path=customXml/itemProps1.xml><?xml version="1.0" encoding="utf-8"?>
-<ds:datastoreItem xmlns:ds="http://schemas.openxmlformats.org/officeDocument/2006/customXml" ds:itemID="{3B2E5DC5-41B7-4A6A-A017-297508497305}">
+<ds:datastoreItem xmlns:ds="http://schemas.openxmlformats.org/officeDocument/2006/customXml" ds:itemID="{FB976DA1-4625-40F9-A9CF-EE681F8D6CAF}">
   <ds:schemaRefs>
     <ds:schemaRef ds:uri="http://schemas.openxmlformats.org/officeDocument/2006/bibliography"/>
   </ds:schemaRefs>

</xml_diff>

<commit_message>
AUTO FROM WORK 03.10.2022 15:50:04,53
</commit_message>
<xml_diff>
--- a/ZAMER/Win32/Release/REPORT/283.docx
+++ b/ZAMER/Win32/Release/REPORT/283.docx
@@ -69,7 +69,7 @@
           <w:sz w:val="28"/>
           <w:lang w:val="en-US"/>
         </w:rPr>
-        <w:t>28.09.2022</w:t>
+        <w:t>03.10.2022</w:t>
       </w:r>
       <w:r>
         <w:rPr>
@@ -83,7 +83,6 @@
         <w:spacing w:line="360" w:lineRule="auto"/>
         <w:rPr>
           <w:sz w:val="28"/>
-          <w:lang w:val="en-US"/>
         </w:rPr>
       </w:pPr>
       <w:r>
@@ -133,116 +132,107 @@
         <w:spacing w:line="360" w:lineRule="auto"/>
         <w:rPr>
           <w:sz w:val="28"/>
+        </w:rPr>
+      </w:pPr>
+      <w:r>
+        <w:rPr>
+          <w:sz w:val="28"/>
           <w:lang w:val="en-US"/>
         </w:rPr>
-      </w:pPr>
-      <w:r>
-        <w:rPr>
+        <w:t>U</w:t>
+      </w:r>
+      <w:r>
+        <w:rPr>
+          <w:sz w:val="28"/>
+        </w:rPr>
+        <w:t>=</w:t>
+      </w:r>
+      <w:r>
+        <w:rPr>
+          <w:sz w:val="28"/>
+        </w:rPr>
+        <w:t xml:space="preserve"> </w:t>
+      </w:r>
+      <w:r>
+        <w:rPr>
+          <w:b/>
           <w:sz w:val="28"/>
           <w:lang w:val="en-US"/>
         </w:rPr>
-        <w:t>U</w:t>
+        <w:t>380</w:t>
+      </w:r>
+      <w:r>
+        <w:rPr>
+          <w:sz w:val="28"/>
+        </w:rPr>
+        <w:t xml:space="preserve"> </w:t>
+      </w:r>
+      <w:r>
+        <w:rPr>
+          <w:sz w:val="28"/>
+        </w:rPr>
+        <w:t>В</w:t>
+      </w:r>
+      <w:r>
+        <w:rPr>
+          <w:sz w:val="28"/>
+        </w:rPr>
+        <w:tab/>
       </w:r>
       <w:r>
         <w:rPr>
           <w:sz w:val="28"/>
           <w:lang w:val="en-US"/>
         </w:rPr>
+        <w:t>P</w:t>
+      </w:r>
+      <w:r>
+        <w:rPr>
+          <w:sz w:val="28"/>
+        </w:rPr>
+        <w:t>2</w:t>
+      </w:r>
+      <w:r>
+        <w:rPr>
+          <w:sz w:val="28"/>
+        </w:rPr>
         <w:t>=</w:t>
       </w:r>
       <w:r>
         <w:rPr>
           <w:sz w:val="28"/>
+        </w:rPr>
+        <w:t xml:space="preserve"> </w:t>
+      </w:r>
+      <w:r>
+        <w:rPr>
+          <w:sz w:val="28"/>
+        </w:rPr>
+        <w:t xml:space="preserve"> </w:t>
+      </w:r>
+      <w:r>
+        <w:rPr>
+          <w:b/>
+          <w:sz w:val="28"/>
           <w:lang w:val="en-US"/>
         </w:rPr>
+        <w:t>1,5</w:t>
+      </w:r>
+      <w:r>
+        <w:rPr>
+          <w:sz w:val="28"/>
+        </w:rPr>
         <w:t xml:space="preserve"> </w:t>
       </w:r>
       <w:r>
         <w:rPr>
           <w:sz w:val="28"/>
-          <w:lang w:val="en-US"/>
-        </w:rPr>
-        <w:t>380</w:t>
-      </w:r>
-      <w:r>
-        <w:rPr>
-          <w:sz w:val="28"/>
-          <w:lang w:val="en-US"/>
-        </w:rPr>
-        <w:t xml:space="preserve"> </w:t>
-      </w:r>
-      <w:r>
-        <w:rPr>
-          <w:sz w:val="28"/>
-        </w:rPr>
-        <w:t>В</w:t>
-      </w:r>
-      <w:r>
-        <w:rPr>
-          <w:sz w:val="28"/>
-          <w:lang w:val="en-US"/>
-        </w:rPr>
-        <w:tab/>
-      </w:r>
-      <w:r>
-        <w:rPr>
-          <w:sz w:val="28"/>
-          <w:lang w:val="en-US"/>
-        </w:rPr>
-        <w:t>P</w:t>
-      </w:r>
-      <w:r>
-        <w:rPr>
-          <w:sz w:val="28"/>
-          <w:lang w:val="en-US"/>
-        </w:rPr>
-        <w:t>2</w:t>
-      </w:r>
-      <w:r>
-        <w:rPr>
-          <w:sz w:val="28"/>
-          <w:lang w:val="en-US"/>
-        </w:rPr>
-        <w:t>=</w:t>
-      </w:r>
-      <w:r>
-        <w:rPr>
-          <w:sz w:val="28"/>
-          <w:lang w:val="en-US"/>
-        </w:rPr>
-        <w:t xml:space="preserve"> </w:t>
-      </w:r>
-      <w:r>
-        <w:rPr>
-          <w:sz w:val="28"/>
-          <w:lang w:val="en-US"/>
-        </w:rPr>
-        <w:t xml:space="preserve"> </w:t>
-      </w:r>
-      <w:r>
-        <w:rPr>
-          <w:sz w:val="28"/>
-          <w:lang w:val="en-US"/>
-        </w:rPr>
-        <w:t>1,5</w:t>
-      </w:r>
-      <w:r>
-        <w:rPr>
-          <w:sz w:val="28"/>
-          <w:lang w:val="en-US"/>
-        </w:rPr>
-        <w:t xml:space="preserve"> </w:t>
-      </w:r>
-      <w:r>
-        <w:rPr>
-          <w:sz w:val="28"/>
         </w:rPr>
         <w:t>кВт</w:t>
       </w:r>
       <w:r>
         <w:rPr>
           <w:sz w:val="28"/>
-          <w:lang w:val="en-US"/>
         </w:rPr>
         <w:tab/>
         <w:t>2</w:t>
@@ -257,54 +247,50 @@
       <w:r>
         <w:rPr>
           <w:sz w:val="28"/>
+        </w:rPr>
+        <w:t>=</w:t>
+      </w:r>
+      <w:r>
+        <w:rPr>
+          <w:sz w:val="28"/>
+        </w:rPr>
+        <w:t xml:space="preserve"> </w:t>
+      </w:r>
+      <w:r>
+        <w:rPr>
+          <w:sz w:val="28"/>
+          <w:u w:val="single"/>
           <w:lang w:val="en-US"/>
         </w:rPr>
-        <w:t>=</w:t>
-      </w:r>
-      <w:r>
-        <w:rPr>
-          <w:sz w:val="28"/>
-          <w:lang w:val="en-US"/>
+        <w:t>2</w:t>
+      </w:r>
+      <w:r>
+        <w:rPr>
+          <w:sz w:val="28"/>
+        </w:rPr>
+        <w:tab/>
+      </w:r>
+      <w:r>
+        <w:rPr>
+          <w:sz w:val="28"/>
+        </w:rPr>
+        <w:t>Соединение</w:t>
+      </w:r>
+      <w:r>
+        <w:rPr>
+          <w:sz w:val="28"/>
         </w:rPr>
         <w:t xml:space="preserve"> </w:t>
       </w:r>
       <w:r>
         <w:rPr>
           <w:sz w:val="28"/>
-          <w:lang w:val="en-US"/>
-        </w:rPr>
-        <w:t>__________</w:t>
-      </w:r>
-      <w:r>
-        <w:rPr>
-          <w:sz w:val="28"/>
-          <w:lang w:val="en-US"/>
-        </w:rPr>
-        <w:tab/>
-      </w:r>
-      <w:r>
-        <w:rPr>
-          <w:sz w:val="28"/>
-        </w:rPr>
-        <w:t>Соединение</w:t>
-      </w:r>
-      <w:r>
-        <w:rPr>
-          <w:sz w:val="28"/>
-          <w:lang w:val="en-US"/>
-        </w:rPr>
-        <w:t xml:space="preserve"> </w:t>
-      </w:r>
-      <w:r>
-        <w:rPr>
-          <w:sz w:val="28"/>
         </w:rPr>
         <w:t>фаз</w:t>
       </w:r>
       <w:r>
         <w:rPr>
           <w:sz w:val="28"/>
-          <w:lang w:val="en-US"/>
         </w:rPr>
         <w:t xml:space="preserve"> </w:t>
       </w:r>
@@ -338,8 +324,16 @@
       <w:r>
         <w:rPr>
           <w:sz w:val="28"/>
-        </w:rPr>
-        <w:t>___________ Энергоэффективность</w:t>
+          <w:u w:val="single"/>
+          <w:lang w:val="en-US"/>
+        </w:rPr>
+        <w:t>Режим работы</w:t>
+      </w:r>
+      <w:r>
+        <w:rPr>
+          <w:sz w:val="28"/>
+        </w:rPr>
+        <w:t xml:space="preserve"> Энергоэффективность</w:t>
       </w:r>
       <w:r>
         <w:rPr>
@@ -350,21 +344,10 @@
       <w:r>
         <w:rPr>
           <w:sz w:val="28"/>
-        </w:rPr>
-        <w:t>_</w:t>
-      </w:r>
-      <w:r>
-        <w:rPr>
-          <w:sz w:val="28"/>
+          <w:u w:val="single"/>
           <w:lang w:val="en-US"/>
         </w:rPr>
         <w:t>IE1</w:t>
-      </w:r>
-      <w:r>
-        <w:rPr>
-          <w:sz w:val="28"/>
-        </w:rPr>
-        <w:t>_</w:t>
       </w:r>
       <w:r>
         <w:rPr>
@@ -388,6 +371,7 @@
       <w:r>
         <w:rPr>
           <w:sz w:val="28"/>
+          <w:u w:val="single"/>
           <w:lang w:val="en-US"/>
         </w:rPr>
         <w:t>Шесть концов</w:t>
@@ -416,7 +400,7 @@
         <w:rPr>
           <w:sz w:val="28"/>
         </w:rPr>
-        <w:t xml:space="preserve">,  испытания </w:t>
+        <w:t xml:space="preserve">, испытания </w:t>
       </w:r>
       <w:r>
         <w:rPr>
@@ -424,7 +408,7 @@
           <w:u w:val="single"/>
           <w:lang w:val="en-US"/>
         </w:rPr>
-        <w:t>финал на 22 09 22</w:t>
+        <w:t>особенности</w:t>
       </w:r>
     </w:p>
     <w:p>
@@ -449,6 +433,7 @@
       <w:r>
         <w:rPr>
           <w:sz w:val="28"/>
+          <w:u w:val="single"/>
           <w:lang w:val="en-US"/>
         </w:rPr>
         <w:t>80</w:t>
@@ -456,43 +441,53 @@
       <w:r>
         <w:rPr>
           <w:sz w:val="28"/>
+          <w:u w:val="single"/>
+        </w:rPr>
+        <w:t>%</w:t>
+      </w:r>
+      <w:r>
+        <w:rPr>
+          <w:sz w:val="28"/>
+        </w:rPr>
+        <w:t xml:space="preserve">                          </w:t>
+      </w:r>
+      <w:r>
+        <w:rPr>
+          <w:sz w:val="28"/>
+        </w:rPr>
+        <w:t xml:space="preserve"> Атм. </w:t>
+      </w:r>
+      <w:r>
+        <w:rPr>
+          <w:sz w:val="28"/>
+        </w:rPr>
+        <w:t>Д</w:t>
+      </w:r>
+      <w:r>
+        <w:rPr>
+          <w:sz w:val="28"/>
+        </w:rPr>
+        <w:t xml:space="preserve">авление </w:t>
+      </w:r>
+      <w:r>
+        <w:rPr>
+          <w:sz w:val="28"/>
+          <w:u w:val="single"/>
+          <w:lang w:val="en-US"/>
+        </w:rPr>
+        <w:t>100</w:t>
+      </w:r>
+      <w:r>
+        <w:rPr>
+          <w:sz w:val="28"/>
+          <w:u w:val="single"/>
         </w:rPr>
         <w:t xml:space="preserve"> </w:t>
       </w:r>
       <w:r>
         <w:rPr>
           <w:sz w:val="28"/>
-        </w:rPr>
-        <w:t xml:space="preserve">%                          </w:t>
-      </w:r>
-      <w:r>
-        <w:rPr>
-          <w:sz w:val="28"/>
-        </w:rPr>
-        <w:t xml:space="preserve"> Атм. давление </w:t>
-      </w:r>
-      <w:r>
-        <w:rPr>
-          <w:sz w:val="28"/>
-        </w:rPr>
-        <w:t xml:space="preserve"> </w:t>
-      </w:r>
-      <w:r>
-        <w:rPr>
-          <w:sz w:val="28"/>
-          <w:lang w:val="en-US"/>
-        </w:rPr>
-        <w:t>100</w:t>
-      </w:r>
-      <w:r>
-        <w:rPr>
-          <w:sz w:val="28"/>
-        </w:rPr>
-        <w:t xml:space="preserve"> </w:t>
-      </w:r>
-      <w:r>
-        <w:rPr>
-          <w:sz w:val="28"/>
+          <w:u w:val="single"/>
         </w:rPr>
         <w:t>кПа</w:t>
       </w:r>
@@ -588,7 +583,7 @@
           <w:u w:val="single"/>
           <w:lang w:val="en-US"/>
         </w:rPr>
-        <w:t>тестовая проверка</w:t>
+        <w:t>примечание</w:t>
       </w:r>
       <w:r>
         <w:rPr>
@@ -639,7 +634,46 @@
           </w:tcPr>
           <w:p>
             <w:pPr>
-              <w:spacing w:line="360" w:lineRule="auto"/>
+              <w:rPr>
+                <w:sz w:val="28"/>
+              </w:rPr>
+            </w:pPr>
+            <w:r>
+              <w:rPr>
+                <w:sz w:val="28"/>
+                <w:lang w:val="en-US"/>
+              </w:rPr>
+              <w:t>I</w:t>
+            </w:r>
+            <w:r>
+              <w:rPr>
+                <w:sz w:val="28"/>
+              </w:rPr>
+              <w:t xml:space="preserve">=25 А, </w:t>
+            </w:r>
+            <w:r>
+              <w:rPr>
+                <w:sz w:val="28"/>
+                <w:lang w:val="en-US"/>
+              </w:rPr>
+              <w:t>U</w:t>
+            </w:r>
+            <w:r>
+              <w:rPr>
+                <w:sz w:val="28"/>
+              </w:rPr>
+              <w:t xml:space="preserve"> не более 2,0 В</w:t>
+            </w:r>
+            <w:r>
+              <w:rPr>
+                <w:sz w:val="28"/>
+              </w:rPr>
+              <w:t xml:space="preserve"> </w:t>
+            </w:r>
+          </w:p>
+          <w:p>
+            <w:pPr>
+              <w:jc w:val="center"/>
               <w:rPr>
                 <w:b/>
                 <w:sz w:val="28"/>
@@ -647,56 +681,12 @@
             </w:pPr>
             <w:r>
               <w:rPr>
-                <w:sz w:val="28"/>
-                <w:lang w:val="en-US"/>
-              </w:rPr>
-              <w:t>I</w:t>
-            </w:r>
-            <w:r>
-              <w:rPr>
-                <w:sz w:val="28"/>
-              </w:rPr>
-              <w:t xml:space="preserve">=25 А, </w:t>
-            </w:r>
-            <w:r>
-              <w:rPr>
-                <w:sz w:val="28"/>
-                <w:lang w:val="en-US"/>
-              </w:rPr>
-              <w:t>U</w:t>
-            </w:r>
-            <w:r>
-              <w:rPr>
-                <w:sz w:val="28"/>
-              </w:rPr>
-              <w:t xml:space="preserve"> не более 2,0 В</w:t>
-            </w:r>
-            <w:r>
-              <w:rPr>
-                <w:sz w:val="28"/>
-              </w:rPr>
-              <w:t xml:space="preserve"> </w:t>
-            </w:r>
-            <w:r>
-              <w:rPr>
+                <w:b/>
                 <w:sz w:val="28"/>
                 <w:u w:val="single"/>
                 <w:lang w:val="en-US"/>
               </w:rPr>
-              <w:t>22</w:t>
-            </w:r>
-            <w:r>
-              <w:rPr>
-                <w:sz w:val="28"/>
-                <w:u w:val="single"/>
-              </w:rPr>
-              <w:t xml:space="preserve"> </w:t>
-            </w:r>
-            <w:r>
-              <w:rPr>
-                <w:sz w:val="28"/>
-              </w:rPr>
-              <w:t xml:space="preserve"> </w:t>
+              <w:t>ВЫДЕРЖАЛ</w:t>
             </w:r>
           </w:p>
         </w:tc>
@@ -736,10 +726,10 @@
       </w:r>
       <w:r>
         <w:rPr>
-          <w:b w:val="0"/>
+          <w:u w:val="single"/>
           <w:lang w:val="en-US"/>
         </w:rPr>
-        <w:t>20</w:t>
+        <w:t>0</w:t>
       </w:r>
       <w:r>
         <w:rPr>
@@ -1025,7 +1015,7 @@
                 <w:sz w:val="28"/>
                 <w:lang w:val="en-US"/>
               </w:rPr>
-              <w:t>4</w:t>
+              <w:t>2</w:t>
             </w:r>
           </w:p>
         </w:tc>
@@ -1053,7 +1043,7 @@
                 <w:sz w:val="28"/>
                 <w:lang w:val="en-US"/>
               </w:rPr>
-              <w:t>7</w:t>
+              <w:t>3</w:t>
             </w:r>
           </w:p>
         </w:tc>
@@ -1175,7 +1165,7 @@
                 <w:sz w:val="28"/>
                 <w:lang w:val="en-US"/>
               </w:rPr>
-              <w:t>2</w:t>
+              <w:t>4</w:t>
             </w:r>
           </w:p>
         </w:tc>
@@ -1231,7 +1221,7 @@
                 <w:sz w:val="28"/>
                 <w:lang w:val="en-US"/>
               </w:rPr>
-              <w:t>8</w:t>
+              <w:t>6</w:t>
             </w:r>
           </w:p>
         </w:tc>
@@ -1278,7 +1268,7 @@
               <w:rPr>
                 <w:szCs w:val="24"/>
               </w:rPr>
-              <w:t>мкОм</w:t>
+              <w:t>мОм</w:t>
             </w:r>
           </w:p>
         </w:tc>
@@ -1305,7 +1295,7 @@
               <w:rPr>
                 <w:szCs w:val="24"/>
               </w:rPr>
-              <w:t>мкОм</w:t>
+              <w:t>мОм</w:t>
             </w:r>
           </w:p>
         </w:tc>
@@ -1338,7 +1328,7 @@
                 <w:sz w:val="28"/>
                 <w:lang w:val="en-US"/>
               </w:rPr>
-              <w:t>3</w:t>
+              <w:t>7</w:t>
             </w:r>
           </w:p>
         </w:tc>
@@ -1366,7 +1356,7 @@
                 <w:sz w:val="28"/>
                 <w:lang w:val="en-US"/>
               </w:rPr>
-              <w:t>6</w:t>
+              <w:t>8</w:t>
             </w:r>
           </w:p>
         </w:tc>
@@ -1440,7 +1430,7 @@
               <w:rPr>
                 <w:sz w:val="28"/>
               </w:rPr>
-              <w:t>501</w:t>
+              <w:t>500</w:t>
             </w:r>
           </w:p>
         </w:tc>
@@ -1467,7 +1457,7 @@
               <w:rPr>
                 <w:sz w:val="28"/>
               </w:rPr>
-              <w:t>502</w:t>
+              <w:t>500</w:t>
             </w:r>
           </w:p>
         </w:tc>
@@ -3500,27 +3490,6 @@
         <w:t xml:space="preserve"> </w:t>
       </w:r>
       <w:r>
-        <w:t xml:space="preserve">                 </w:t>
-      </w:r>
-      <w:r>
-        <w:t xml:space="preserve">                                    </w:t>
-      </w:r>
-      <w:r>
-        <w:t xml:space="preserve">  </w:t>
-      </w:r>
-      <w:r>
-        <w:rPr>
-          <w:b w:val="0"/>
-        </w:rPr>
-        <w:t>Плечо:_____</w:t>
-      </w:r>
-      <w:r>
-        <w:rPr>
-          <w:b w:val="0"/>
-        </w:rPr>
-        <w:t xml:space="preserve"> </w:t>
-      </w:r>
-      <w:r>
         <w:rPr>
           <w:b w:val="0"/>
           <w:lang w:val="en-US"/>
@@ -3541,9 +3510,16 @@
       </w:r>
       <w:r>
         <w:rPr>
+          <w:u w:val="single"/>
+          <w:lang w:val="en-US"/>
+        </w:rPr>
+        <w:t>12,3</w:t>
+      </w:r>
+      <w:r>
+        <w:rPr>
           <w:b w:val="0"/>
         </w:rPr>
-        <w:t>_____ ____</w:t>
+        <w:t xml:space="preserve"> </w:t>
       </w:r>
       <w:r>
         <w:rPr>
@@ -3785,7 +3761,7 @@
                 <w:sz w:val="28"/>
                 <w:lang w:val="en-US"/>
               </w:rPr>
-              <w:t>494,7154</w:t>
+              <w:t>0</w:t>
             </w:r>
           </w:p>
         </w:tc>
@@ -3811,7 +3787,7 @@
                 <w:sz w:val="28"/>
                 <w:lang w:val="en-US"/>
               </w:rPr>
-              <w:t>6,9748</w:t>
+              <w:t>0</w:t>
             </w:r>
           </w:p>
         </w:tc>
@@ -3836,7 +3812,7 @@
                 <w:sz w:val="28"/>
                 <w:lang w:val="en-US"/>
               </w:rPr>
-              <w:t>1,4511</w:t>
+              <w:t>0</w:t>
             </w:r>
           </w:p>
         </w:tc>
@@ -3861,7 +3837,7 @@
                 <w:sz w:val="28"/>
                 <w:lang w:val="en-US"/>
               </w:rPr>
-              <w:t>180,0409</w:t>
+              <w:t>0</w:t>
             </w:r>
           </w:p>
         </w:tc>
@@ -3916,7 +3892,7 @@
                 <w:sz w:val="28"/>
                 <w:lang w:val="en-US"/>
               </w:rPr>
-              <w:t>494,4743</w:t>
+              <w:t>0</w:t>
             </w:r>
           </w:p>
         </w:tc>
@@ -3942,7 +3918,7 @@
                 <w:sz w:val="28"/>
                 <w:lang w:val="en-US"/>
               </w:rPr>
-              <w:t>6,9774</w:t>
+              <w:t>0</w:t>
             </w:r>
           </w:p>
         </w:tc>
@@ -3966,7 +3942,7 @@
                 <w:sz w:val="28"/>
                 <w:lang w:val="en-US"/>
               </w:rPr>
-              <w:t>1,4531</w:t>
+              <w:t>0</w:t>
             </w:r>
           </w:p>
         </w:tc>
@@ -3990,7 +3966,7 @@
                 <w:sz w:val="28"/>
                 <w:lang w:val="en-US"/>
               </w:rPr>
-              <w:t>102,0983</w:t>
+              <w:t>0</w:t>
             </w:r>
           </w:p>
         </w:tc>
@@ -5321,16 +5297,26 @@
         <w:tab/>
       </w:r>
       <w:r>
-        <w:t xml:space="preserve">          </w:t>
-      </w:r>
-      <w:r>
+        <w:rPr>
+          <w:b w:val="0"/>
+        </w:rPr>
         <w:t>Р</w:t>
       </w:r>
       <w:r>
-        <w:t>ежим работы __________</w:t>
-      </w:r>
-      <w:r>
-        <w:t>__________________</w:t>
+        <w:rPr>
+          <w:b w:val="0"/>
+        </w:rPr>
+        <w:t>ежим работы</w:t>
+      </w:r>
+      <w:r>
+        <w:t xml:space="preserve"> </w:t>
+      </w:r>
+      <w:r>
+        <w:rPr>
+          <w:u w:val="single"/>
+          <w:lang w:val="en-US"/>
+        </w:rPr>
+        <w:t>Режим работы</w:t>
       </w:r>
     </w:p>
     <w:tbl>
@@ -6508,7 +6494,7 @@
           <w:b/>
           <w:sz w:val="28"/>
         </w:rPr>
-        <w:t>(дата________</w:t>
+        <w:t>(</w:t>
       </w:r>
       <w:r>
         <w:rPr>
@@ -9125,6 +9111,13 @@
       </w:r>
     </w:p>
     <w:p>
+      <w:pPr>
+        <w:rPr>
+          <w:b/>
+          <w:sz w:val="28"/>
+          <w:szCs w:val="28"/>
+        </w:rPr>
+      </w:pPr>
       <w:r>
         <w:rPr>
           <w:b/>
@@ -9159,6 +9152,8 @@
         </w:rPr>
         <w:t xml:space="preserve">  </w:t>
       </w:r>
+    </w:p>
+    <w:p>
       <w:r>
         <w:t>Испытатель</w:t>
       </w:r>
@@ -9182,6 +9177,7 @@
       </w:r>
       <w:r>
         <w:rPr>
+          <w:b/>
           <w:u w:val="single"/>
           <w:lang w:val="en-US"/>
         </w:rPr>
@@ -10004,7 +10000,7 @@
 </file>
 
 <file path=customXml/itemProps1.xml><?xml version="1.0" encoding="utf-8"?>
-<ds:datastoreItem xmlns:ds="http://schemas.openxmlformats.org/officeDocument/2006/customXml" ds:itemID="{FB976DA1-4625-40F9-A9CF-EE681F8D6CAF}">
+<ds:datastoreItem xmlns:ds="http://schemas.openxmlformats.org/officeDocument/2006/customXml" ds:itemID="{81CD3F8F-A9C2-48C0-ADE8-CF1B11161982}">
   <ds:schemaRefs>
     <ds:schemaRef ds:uri="http://schemas.openxmlformats.org/officeDocument/2006/bibliography"/>
   </ds:schemaRefs>

</xml_diff>